<commit_message>
FE:Read note-working flow manager layout,authen ui
</commit_message>
<xml_diff>
--- a/OLS-UI.docx
+++ b/OLS-UI.docx
@@ -14,43 +14,39 @@
         </w:rPr>
         <w:t xml:space="preserve">KIÊN: </w:t>
       </w:r>
-      <w:bookmarkStart w:id="0" w:name="_GoBack"/>
-      <w:bookmarkEnd w:id="0"/>
-    </w:p>
-    <w:p>
-      <w:pPr>
-        <w:rPr>
-          <w:lang w:val="vi-VN"/>
-        </w:rPr>
-      </w:pPr>
-      <w:r>
-        <w:rPr>
-          <w:lang w:val="vi-VN"/>
-        </w:rPr>
-        <w:t xml:space="preserve">+ </w:t>
-      </w:r>
-      <w:r>
-        <w:t>Homepage</w:t>
-      </w:r>
-    </w:p>
-    <w:p>
-      <w:r>
-        <w:rPr>
-          <w:lang w:val="vi-VN"/>
-        </w:rPr>
-        <w:t xml:space="preserve">- </w:t>
-      </w:r>
-      <w:r>
-        <w:t>Before Login</w:t>
+    </w:p>
+    <w:p>
+      <w:pPr>
+        <w:pStyle w:val="ListParagraph"/>
+        <w:numPr>
+          <w:ilvl w:val="0"/>
+          <w:numId w:val="4"/>
+        </w:numPr>
+      </w:pPr>
+      <w:r>
+        <w:t>ADMIN kéo xuống dướ</w:t>
+      </w:r>
+      <w:r>
+        <w:t>i</w:t>
+      </w:r>
+    </w:p>
+    <w:p>
+      <w:r>
+        <w:t xml:space="preserve">+++ HOME  </w:t>
+      </w:r>
+    </w:p>
+    <w:p>
+      <w:r>
+        <w:t xml:space="preserve">+ Register </w:t>
       </w:r>
     </w:p>
     <w:p>
       <w:r>
         <w:drawing>
-          <wp:inline distT="0" distB="0" distL="0" distR="0" wp14:anchorId="5870E523" wp14:editId="6209A5C6">
-            <wp:extent cx="5760720" cy="483235"/>
-            <wp:effectExtent l="0" t="0" r="0" b="0"/>
-            <wp:docPr id="5" name="Picture 5"/>
+          <wp:inline distT="0" distB="0" distL="0" distR="0" wp14:anchorId="7F5FD9EF" wp14:editId="6F293AEB">
+            <wp:extent cx="5760720" cy="4145280"/>
+            <wp:effectExtent l="0" t="0" r="0" b="7620"/>
+            <wp:docPr id="2" name="Picture 2"/>
             <wp:cNvGraphicFramePr>
               <a:graphicFrameLocks xmlns:a="http://schemas.openxmlformats.org/drawingml/2006/main" noChangeAspect="1"/>
             </wp:cNvGraphicFramePr>
@@ -70,7 +66,7 @@
                   <pic:spPr>
                     <a:xfrm>
                       <a:off x="0" y="0"/>
-                      <a:ext cx="5760720" cy="483235"/>
+                      <a:ext cx="5760720" cy="4145280"/>
                     </a:xfrm>
                     <a:prstGeom prst="rect">
                       <a:avLst/>
@@ -83,13 +79,20 @@
         </w:drawing>
       </w:r>
     </w:p>
-    <w:p>
-      <w:r>
+    <w:p/>
+    <w:p>
+      <w:r>
+        <w:t xml:space="preserve">-Login </w:t>
+      </w:r>
+    </w:p>
+    <w:p>
+      <w:r>
+        <w:lastRenderedPageBreak/>
         <w:drawing>
-          <wp:inline distT="0" distB="0" distL="0" distR="0" wp14:anchorId="5C3E0E3A" wp14:editId="18653EE2">
-            <wp:extent cx="5760720" cy="1421765"/>
-            <wp:effectExtent l="0" t="0" r="0" b="6985"/>
-            <wp:docPr id="14" name="Picture 14"/>
+          <wp:inline distT="0" distB="0" distL="0" distR="0" wp14:anchorId="3104279B" wp14:editId="1C3B0F26">
+            <wp:extent cx="5760720" cy="3628390"/>
+            <wp:effectExtent l="0" t="0" r="0" b="0"/>
+            <wp:docPr id="11" name="Picture 11"/>
             <wp:cNvGraphicFramePr>
               <a:graphicFrameLocks xmlns:a="http://schemas.openxmlformats.org/drawingml/2006/main" noChangeAspect="1"/>
             </wp:cNvGraphicFramePr>
@@ -109,7 +112,7 @@
                   <pic:spPr>
                     <a:xfrm>
                       <a:off x="0" y="0"/>
-                      <a:ext cx="5760720" cy="1421765"/>
+                      <a:ext cx="5760720" cy="3628390"/>
                     </a:xfrm>
                     <a:prstGeom prst="rect">
                       <a:avLst/>
@@ -122,24 +125,19 @@
         </w:drawing>
       </w:r>
     </w:p>
-    <w:p>
-      <w:r>
-        <w:rPr>
-          <w:lang w:val="vi-VN"/>
-        </w:rPr>
-        <w:t xml:space="preserve">- </w:t>
-      </w:r>
-      <w:r>
-        <w:t>After Login</w:t>
+    <w:p/>
+    <w:p>
+      <w:r>
+        <w:t xml:space="preserve">-Forgot password </w:t>
       </w:r>
     </w:p>
     <w:p>
       <w:r>
         <w:drawing>
-          <wp:inline distT="0" distB="0" distL="0" distR="0" wp14:anchorId="13B5F063" wp14:editId="2DC9B168">
-            <wp:extent cx="5760720" cy="2793365"/>
-            <wp:effectExtent l="0" t="0" r="0" b="6985"/>
-            <wp:docPr id="1" name="Picture 1"/>
+          <wp:inline distT="0" distB="0" distL="0" distR="0" wp14:anchorId="019F58A9" wp14:editId="07EAB88D">
+            <wp:extent cx="5760720" cy="3820160"/>
+            <wp:effectExtent l="0" t="0" r="0" b="8890"/>
+            <wp:docPr id="17" name="Picture 17"/>
             <wp:cNvGraphicFramePr>
               <a:graphicFrameLocks xmlns:a="http://schemas.openxmlformats.org/drawingml/2006/main" noChangeAspect="1"/>
             </wp:cNvGraphicFramePr>
@@ -159,7 +157,7 @@
                   <pic:spPr>
                     <a:xfrm>
                       <a:off x="0" y="0"/>
-                      <a:ext cx="5760720" cy="2793365"/>
+                      <a:ext cx="5760720" cy="3820160"/>
                     </a:xfrm>
                     <a:prstGeom prst="rect">
                       <a:avLst/>
@@ -174,12 +172,17 @@
     </w:p>
     <w:p>
       <w:r>
+        <w:t xml:space="preserve">-Reset password </w:t>
+      </w:r>
+    </w:p>
+    <w:p>
+      <w:r>
         <w:lastRenderedPageBreak/>
         <w:drawing>
-          <wp:inline distT="0" distB="0" distL="0" distR="0" wp14:anchorId="48CCF96A" wp14:editId="0FAACF78">
-            <wp:extent cx="5760720" cy="5096510"/>
-            <wp:effectExtent l="0" t="0" r="0" b="8890"/>
-            <wp:docPr id="13" name="Picture 13"/>
+          <wp:inline distT="0" distB="0" distL="0" distR="0" wp14:anchorId="72C47BFF" wp14:editId="4395D0A7">
+            <wp:extent cx="5760720" cy="4183380"/>
+            <wp:effectExtent l="0" t="0" r="0" b="7620"/>
+            <wp:docPr id="18" name="Picture 18"/>
             <wp:cNvGraphicFramePr>
               <a:graphicFrameLocks xmlns:a="http://schemas.openxmlformats.org/drawingml/2006/main" noChangeAspect="1"/>
             </wp:cNvGraphicFramePr>
@@ -199,7 +202,7 @@
                   <pic:spPr>
                     <a:xfrm>
                       <a:off x="0" y="0"/>
-                      <a:ext cx="5760720" cy="5096510"/>
+                      <a:ext cx="5760720" cy="4183380"/>
                     </a:xfrm>
                     <a:prstGeom prst="rect">
                       <a:avLst/>
@@ -213,26 +216,44 @@
       </w:r>
     </w:p>
     <w:p/>
-    <w:p>
-      <w:pPr>
-        <w:rPr>
-          <w:lang w:val="vi-VN"/>
-        </w:rPr>
-      </w:pPr>
-      <w:r>
-        <w:rPr>
-          <w:lang w:val="vi-VN"/>
-        </w:rPr>
-        <w:t xml:space="preserve">- Footer </w:t>
-      </w:r>
-    </w:p>
-    <w:p>
-      <w:r>
+    <w:p/>
+    <w:p>
+      <w:pPr>
+        <w:rPr>
+          <w:lang w:val="vi-VN"/>
+        </w:rPr>
+      </w:pPr>
+      <w:r>
+        <w:rPr>
+          <w:lang w:val="vi-VN"/>
+        </w:rPr>
+        <w:t xml:space="preserve">+ </w:t>
+      </w:r>
+      <w:r>
+        <w:t>Homepage</w:t>
+      </w:r>
+    </w:p>
+    <w:p>
+      <w:r>
+        <w:rPr>
+          <w:lang w:val="vi-VN"/>
+        </w:rPr>
+        <w:t xml:space="preserve">- </w:t>
+      </w:r>
+      <w:r>
+        <w:t>Before Login</w:t>
+      </w:r>
+    </w:p>
+    <w:p>
+      <w:r>
+        <w:rPr>
+          <w:noProof/>
+        </w:rPr>
         <w:drawing>
-          <wp:inline distT="0" distB="0" distL="0" distR="0" wp14:anchorId="0B4F4FBD" wp14:editId="1417C62E">
-            <wp:extent cx="5760720" cy="2802255"/>
+          <wp:inline distT="0" distB="0" distL="0" distR="0" wp14:anchorId="5870E523" wp14:editId="6209A5C6">
+            <wp:extent cx="5760720" cy="483235"/>
             <wp:effectExtent l="0" t="0" r="0" b="0"/>
-            <wp:docPr id="6" name="Picture 6"/>
+            <wp:docPr id="5" name="Picture 5"/>
             <wp:cNvGraphicFramePr>
               <a:graphicFrameLocks xmlns:a="http://schemas.openxmlformats.org/drawingml/2006/main" noChangeAspect="1"/>
             </wp:cNvGraphicFramePr>
@@ -252,7 +273,7 @@
                   <pic:spPr>
                     <a:xfrm>
                       <a:off x="0" y="0"/>
-                      <a:ext cx="5760720" cy="2802255"/>
+                      <a:ext cx="5760720" cy="483235"/>
                     </a:xfrm>
                     <a:prstGeom prst="rect">
                       <a:avLst/>
@@ -265,36 +286,16 @@
         </w:drawing>
       </w:r>
     </w:p>
-    <w:p/>
-    <w:p>
-      <w:pPr>
-        <w:rPr>
-          <w:lang w:val="vi-VN"/>
-        </w:rPr>
-      </w:pPr>
-      <w:r>
-        <w:rPr>
-          <w:lang w:val="vi-VN"/>
-        </w:rPr>
-        <w:lastRenderedPageBreak/>
-        <w:t xml:space="preserve">+ User Profile </w:t>
-      </w:r>
-    </w:p>
-    <w:p>
-      <w:pPr>
-        <w:rPr>
-          <w:lang w:val="vi-VN"/>
-        </w:rPr>
-      </w:pPr>
-      <w:r>
-        <w:rPr>
-          <w:lang w:val="vi-VN"/>
+    <w:p>
+      <w:r>
+        <w:rPr>
+          <w:noProof/>
         </w:rPr>
         <w:drawing>
-          <wp:inline distT="0" distB="0" distL="0" distR="0" wp14:anchorId="3B9E2BB4" wp14:editId="05BEB4F3">
-            <wp:extent cx="5760720" cy="2784475"/>
-            <wp:effectExtent l="0" t="0" r="0" b="0"/>
-            <wp:docPr id="15" name="Picture 15"/>
+          <wp:inline distT="0" distB="0" distL="0" distR="0" wp14:anchorId="5C3E0E3A" wp14:editId="18653EE2">
+            <wp:extent cx="5760720" cy="1421765"/>
+            <wp:effectExtent l="0" t="0" r="0" b="6985"/>
+            <wp:docPr id="14" name="Picture 14"/>
             <wp:cNvGraphicFramePr>
               <a:graphicFrameLocks xmlns:a="http://schemas.openxmlformats.org/drawingml/2006/main" noChangeAspect="1"/>
             </wp:cNvGraphicFramePr>
@@ -314,7 +315,7 @@
                   <pic:spPr>
                     <a:xfrm>
                       <a:off x="0" y="0"/>
-                      <a:ext cx="5760720" cy="2784475"/>
+                      <a:ext cx="5760720" cy="1421765"/>
                     </a:xfrm>
                     <a:prstGeom prst="rect">
                       <a:avLst/>
@@ -328,40 +329,27 @@
       </w:r>
     </w:p>
     <w:p>
-      <w:pPr>
-        <w:rPr>
-          <w:lang w:val="vi-VN"/>
-        </w:rPr>
-      </w:pPr>
-    </w:p>
-    <w:p>
-      <w:pPr>
-        <w:rPr>
-          <w:lang w:val="vi-VN"/>
-        </w:rPr>
-      </w:pPr>
-      <w:r>
-        <w:rPr>
-          <w:lang w:val="vi-VN"/>
-        </w:rPr>
-        <w:t xml:space="preserve">+ Settings </w:t>
-      </w:r>
-    </w:p>
-    <w:p>
-      <w:pPr>
-        <w:rPr>
-          <w:lang w:val="vi-VN"/>
-        </w:rPr>
-      </w:pPr>
-      <w:r>
-        <w:rPr>
-          <w:lang w:val="vi-VN"/>
-        </w:rPr>
+      <w:r>
+        <w:rPr>
+          <w:lang w:val="vi-VN"/>
+        </w:rPr>
+        <w:t xml:space="preserve">- </w:t>
+      </w:r>
+      <w:r>
+        <w:t>After Login</w:t>
+      </w:r>
+    </w:p>
+    <w:p>
+      <w:r>
+        <w:rPr>
+          <w:noProof/>
+        </w:rPr>
+        <w:lastRenderedPageBreak/>
         <w:drawing>
-          <wp:inline distT="0" distB="0" distL="0" distR="0" wp14:anchorId="2CC0220A" wp14:editId="1C016463">
-            <wp:extent cx="5760720" cy="3832225"/>
-            <wp:effectExtent l="0" t="0" r="0" b="0"/>
-            <wp:docPr id="16" name="Picture 16"/>
+          <wp:inline distT="0" distB="0" distL="0" distR="0" wp14:anchorId="13B5F063" wp14:editId="2DC9B168">
+            <wp:extent cx="5760720" cy="2793365"/>
+            <wp:effectExtent l="0" t="0" r="0" b="6985"/>
+            <wp:docPr id="1" name="Picture 1"/>
             <wp:cNvGraphicFramePr>
               <a:graphicFrameLocks xmlns:a="http://schemas.openxmlformats.org/drawingml/2006/main" noChangeAspect="1"/>
             </wp:cNvGraphicFramePr>
@@ -381,7 +369,7 @@
                   <pic:spPr>
                     <a:xfrm>
                       <a:off x="0" y="0"/>
-                      <a:ext cx="5760720" cy="3832225"/>
+                      <a:ext cx="5760720" cy="2793365"/>
                     </a:xfrm>
                     <a:prstGeom prst="rect">
                       <a:avLst/>
@@ -394,38 +382,16 @@
         </w:drawing>
       </w:r>
     </w:p>
-    <w:p/>
-    <w:p/>
-    <w:p/>
-    <w:p>
-      <w:pPr>
-        <w:rPr>
-          <w:lang w:val="vi-VN"/>
-        </w:rPr>
-      </w:pPr>
-      <w:r>
-        <w:rPr>
-          <w:lang w:val="vi-VN"/>
-        </w:rPr>
-        <w:t xml:space="preserve">+ Learning Paths </w:t>
-      </w:r>
-    </w:p>
-    <w:p>
-      <w:pPr>
-        <w:rPr>
-          <w:lang w:val="vi-VN"/>
-        </w:rPr>
-      </w:pPr>
-      <w:r>
-        <w:rPr>
-          <w:lang w:val="vi-VN"/>
-        </w:rPr>
-        <w:lastRenderedPageBreak/>
+    <w:p>
+      <w:r>
+        <w:rPr>
+          <w:noProof/>
+        </w:rPr>
         <w:drawing>
-          <wp:inline distT="0" distB="0" distL="0" distR="0" wp14:anchorId="150DB746" wp14:editId="734821C8">
-            <wp:extent cx="5760720" cy="2781300"/>
-            <wp:effectExtent l="0" t="0" r="0" b="0"/>
-            <wp:docPr id="7" name="Picture 7"/>
+          <wp:inline distT="0" distB="0" distL="0" distR="0" wp14:anchorId="48CCF96A" wp14:editId="0FAACF78">
+            <wp:extent cx="5760720" cy="5096510"/>
+            <wp:effectExtent l="0" t="0" r="0" b="8890"/>
+            <wp:docPr id="13" name="Picture 13"/>
             <wp:cNvGraphicFramePr>
               <a:graphicFrameLocks xmlns:a="http://schemas.openxmlformats.org/drawingml/2006/main" noChangeAspect="1"/>
             </wp:cNvGraphicFramePr>
@@ -445,7 +411,7 @@
                   <pic:spPr>
                     <a:xfrm>
                       <a:off x="0" y="0"/>
-                      <a:ext cx="5760720" cy="2781300"/>
+                      <a:ext cx="5760720" cy="5096510"/>
                     </a:xfrm>
                     <a:prstGeom prst="rect">
                       <a:avLst/>
@@ -458,28 +424,31 @@
         </w:drawing>
       </w:r>
     </w:p>
-    <w:p>
-      <w:pPr>
-        <w:rPr>
-          <w:lang w:val="vi-VN"/>
-        </w:rPr>
-      </w:pPr>
-    </w:p>
-    <w:p>
-      <w:pPr>
-        <w:rPr>
-          <w:lang w:val="vi-VN"/>
-        </w:rPr>
-      </w:pPr>
-      <w:r>
-        <w:rPr>
-          <w:lang w:val="vi-VN"/>
-        </w:rPr>
+    <w:p/>
+    <w:p>
+      <w:pPr>
+        <w:rPr>
+          <w:lang w:val="vi-VN"/>
+        </w:rPr>
+      </w:pPr>
+      <w:r>
+        <w:rPr>
+          <w:lang w:val="vi-VN"/>
+        </w:rPr>
+        <w:t xml:space="preserve">- Footer </w:t>
+      </w:r>
+    </w:p>
+    <w:p>
+      <w:r>
+        <w:rPr>
+          <w:noProof/>
+        </w:rPr>
+        <w:lastRenderedPageBreak/>
         <w:drawing>
-          <wp:inline distT="0" distB="0" distL="0" distR="0" wp14:anchorId="40086334" wp14:editId="1CF17A35">
-            <wp:extent cx="5760720" cy="1986280"/>
+          <wp:inline distT="0" distB="0" distL="0" distR="0" wp14:anchorId="0B4F4FBD" wp14:editId="1417C62E">
+            <wp:extent cx="5760720" cy="2802255"/>
             <wp:effectExtent l="0" t="0" r="0" b="0"/>
-            <wp:docPr id="8" name="Picture 8"/>
+            <wp:docPr id="6" name="Picture 6"/>
             <wp:cNvGraphicFramePr>
               <a:graphicFrameLocks xmlns:a="http://schemas.openxmlformats.org/drawingml/2006/main" noChangeAspect="1"/>
             </wp:cNvGraphicFramePr>
@@ -499,7 +468,7 @@
                   <pic:spPr>
                     <a:xfrm>
                       <a:off x="0" y="0"/>
-                      <a:ext cx="5760720" cy="1986280"/>
+                      <a:ext cx="5760720" cy="2802255"/>
                     </a:xfrm>
                     <a:prstGeom prst="rect">
                       <a:avLst/>
@@ -512,41 +481,35 @@
         </w:drawing>
       </w:r>
     </w:p>
-    <w:p>
-      <w:pPr>
-        <w:rPr>
-          <w:lang w:val="vi-VN"/>
-        </w:rPr>
-      </w:pPr>
-    </w:p>
-    <w:p>
-      <w:pPr>
-        <w:rPr>
-          <w:lang w:val="vi-VN"/>
-        </w:rPr>
-      </w:pPr>
-      <w:r>
-        <w:rPr>
-          <w:lang w:val="vi-VN"/>
-        </w:rPr>
-        <w:t xml:space="preserve">+ Course </w:t>
-      </w:r>
-    </w:p>
-    <w:p>
-      <w:pPr>
-        <w:rPr>
-          <w:lang w:val="vi-VN"/>
-        </w:rPr>
-      </w:pPr>
-      <w:r>
-        <w:rPr>
-          <w:lang w:val="vi-VN"/>
+    <w:p/>
+    <w:p>
+      <w:pPr>
+        <w:rPr>
+          <w:lang w:val="vi-VN"/>
+        </w:rPr>
+      </w:pPr>
+      <w:r>
+        <w:rPr>
+          <w:lang w:val="vi-VN"/>
+        </w:rPr>
+        <w:t xml:space="preserve">+ User Profile </w:t>
+      </w:r>
+    </w:p>
+    <w:p>
+      <w:pPr>
+        <w:rPr>
+          <w:lang w:val="vi-VN"/>
+        </w:rPr>
+      </w:pPr>
+      <w:r>
+        <w:rPr>
+          <w:noProof/>
         </w:rPr>
         <w:drawing>
-          <wp:inline distT="0" distB="0" distL="0" distR="0" wp14:anchorId="6375C269" wp14:editId="59288E58">
-            <wp:extent cx="5760720" cy="2802255"/>
+          <wp:inline distT="0" distB="0" distL="0" distR="0" wp14:anchorId="3B9E2BB4" wp14:editId="05BEB4F3">
+            <wp:extent cx="5760720" cy="2784475"/>
             <wp:effectExtent l="0" t="0" r="0" b="0"/>
-            <wp:docPr id="9" name="Picture 9"/>
+            <wp:docPr id="15" name="Picture 15"/>
             <wp:cNvGraphicFramePr>
               <a:graphicFrameLocks xmlns:a="http://schemas.openxmlformats.org/drawingml/2006/main" noChangeAspect="1"/>
             </wp:cNvGraphicFramePr>
@@ -566,7 +529,7 @@
                   <pic:spPr>
                     <a:xfrm>
                       <a:off x="0" y="0"/>
-                      <a:ext cx="5760720" cy="2802255"/>
+                      <a:ext cx="5760720" cy="2784475"/>
                     </a:xfrm>
                     <a:prstGeom prst="rect">
                       <a:avLst/>
@@ -585,16 +548,36 @@
           <w:lang w:val="vi-VN"/>
         </w:rPr>
       </w:pPr>
-      <w:r>
-        <w:rPr>
-          <w:lang w:val="vi-VN"/>
+    </w:p>
+    <w:p>
+      <w:pPr>
+        <w:rPr>
+          <w:lang w:val="vi-VN"/>
+        </w:rPr>
+      </w:pPr>
+      <w:r>
+        <w:rPr>
+          <w:lang w:val="vi-VN"/>
+        </w:rPr>
+        <w:t xml:space="preserve">+ Settings </w:t>
+      </w:r>
+    </w:p>
+    <w:p>
+      <w:pPr>
+        <w:rPr>
+          <w:lang w:val="vi-VN"/>
+        </w:rPr>
+      </w:pPr>
+      <w:r>
+        <w:rPr>
+          <w:noProof/>
         </w:rPr>
         <w:lastRenderedPageBreak/>
         <w:drawing>
-          <wp:inline distT="0" distB="0" distL="0" distR="0" wp14:anchorId="425270A7" wp14:editId="3800E2BF">
-            <wp:extent cx="5760720" cy="4010660"/>
-            <wp:effectExtent l="0" t="0" r="0" b="8890"/>
-            <wp:docPr id="10" name="Picture 10"/>
+          <wp:inline distT="0" distB="0" distL="0" distR="0" wp14:anchorId="2CC0220A" wp14:editId="1C016463">
+            <wp:extent cx="5760720" cy="3832225"/>
+            <wp:effectExtent l="0" t="0" r="0" b="0"/>
+            <wp:docPr id="16" name="Picture 16"/>
             <wp:cNvGraphicFramePr>
               <a:graphicFrameLocks xmlns:a="http://schemas.openxmlformats.org/drawingml/2006/main" noChangeAspect="1"/>
             </wp:cNvGraphicFramePr>
@@ -614,7 +597,7 @@
                   <pic:spPr>
                     <a:xfrm>
                       <a:off x="0" y="0"/>
-                      <a:ext cx="5760720" cy="4010660"/>
+                      <a:ext cx="5760720" cy="3832225"/>
                     </a:xfrm>
                     <a:prstGeom prst="rect">
                       <a:avLst/>
@@ -627,21 +610,37 @@
         </w:drawing>
       </w:r>
     </w:p>
-    <w:p>
-      <w:pPr>
-        <w:rPr>
-          <w:lang w:val="vi-VN"/>
-        </w:rPr>
-      </w:pPr>
-      <w:r>
-        <w:rPr>
-          <w:lang w:val="vi-VN"/>
+    <w:p/>
+    <w:p/>
+    <w:p/>
+    <w:p>
+      <w:pPr>
+        <w:rPr>
+          <w:lang w:val="vi-VN"/>
+        </w:rPr>
+      </w:pPr>
+      <w:r>
+        <w:rPr>
+          <w:lang w:val="vi-VN"/>
+        </w:rPr>
+        <w:t xml:space="preserve">+ Learning Paths </w:t>
+      </w:r>
+    </w:p>
+    <w:p>
+      <w:pPr>
+        <w:rPr>
+          <w:lang w:val="vi-VN"/>
+        </w:rPr>
+      </w:pPr>
+      <w:r>
+        <w:rPr>
+          <w:noProof/>
         </w:rPr>
         <w:drawing>
-          <wp:inline distT="0" distB="0" distL="0" distR="0" wp14:anchorId="0468F686" wp14:editId="254A330B">
-            <wp:extent cx="5760720" cy="3337560"/>
+          <wp:inline distT="0" distB="0" distL="0" distR="0" wp14:anchorId="150DB746" wp14:editId="734821C8">
+            <wp:extent cx="5760720" cy="2781300"/>
             <wp:effectExtent l="0" t="0" r="0" b="0"/>
-            <wp:docPr id="12" name="Picture 12"/>
+            <wp:docPr id="7" name="Picture 7"/>
             <wp:cNvGraphicFramePr>
               <a:graphicFrameLocks xmlns:a="http://schemas.openxmlformats.org/drawingml/2006/main" noChangeAspect="1"/>
             </wp:cNvGraphicFramePr>
@@ -661,7 +660,7 @@
                   <pic:spPr>
                     <a:xfrm>
                       <a:off x="0" y="0"/>
-                      <a:ext cx="5760720" cy="3337560"/>
+                      <a:ext cx="5760720" cy="2781300"/>
                     </a:xfrm>
                     <a:prstGeom prst="rect">
                       <a:avLst/>
@@ -674,34 +673,29 @@
         </w:drawing>
       </w:r>
     </w:p>
-    <w:p/>
-    <w:p/>
-    <w:p/>
-    <w:p/>
-    <w:p/>
-    <w:p>
-      <w:pPr>
-        <w:pStyle w:val="ListParagraph"/>
-        <w:numPr>
-          <w:ilvl w:val="0"/>
-          <w:numId w:val="1"/>
-        </w:numPr>
-      </w:pPr>
-      <w:r>
+    <w:p>
+      <w:pPr>
+        <w:rPr>
+          <w:lang w:val="vi-VN"/>
+        </w:rPr>
+      </w:pPr>
+    </w:p>
+    <w:p>
+      <w:pPr>
+        <w:rPr>
+          <w:lang w:val="vi-VN"/>
+        </w:rPr>
+      </w:pPr>
+      <w:r>
+        <w:rPr>
+          <w:noProof/>
+        </w:rPr>
         <w:lastRenderedPageBreak/>
-        <w:t>Sử dụng scss</w:t>
-      </w:r>
-    </w:p>
-    <w:p>
-      <w:r>
-        <w:rPr>
-          <w:noProof/>
-        </w:rPr>
         <w:drawing>
-          <wp:inline distT="0" distB="0" distL="0" distR="0" wp14:anchorId="1CB207AD" wp14:editId="38DB966F">
-            <wp:extent cx="5760720" cy="3783965"/>
-            <wp:effectExtent l="0" t="0" r="0" b="6985"/>
-            <wp:docPr id="3" name="Picture 3"/>
+          <wp:inline distT="0" distB="0" distL="0" distR="0" wp14:anchorId="40086334" wp14:editId="1CF17A35">
+            <wp:extent cx="5760720" cy="1986280"/>
+            <wp:effectExtent l="0" t="0" r="0" b="0"/>
+            <wp:docPr id="8" name="Picture 8"/>
             <wp:cNvGraphicFramePr>
               <a:graphicFrameLocks xmlns:a="http://schemas.openxmlformats.org/drawingml/2006/main" noChangeAspect="1"/>
             </wp:cNvGraphicFramePr>
@@ -721,7 +715,7 @@
                   <pic:spPr>
                     <a:xfrm>
                       <a:off x="0" y="0"/>
-                      <a:ext cx="5760720" cy="3783965"/>
+                      <a:ext cx="5760720" cy="1986280"/>
                     </a:xfrm>
                     <a:prstGeom prst="rect">
                       <a:avLst/>
@@ -735,15 +729,40 @@
       </w:r>
     </w:p>
     <w:p>
+      <w:pPr>
+        <w:rPr>
+          <w:lang w:val="vi-VN"/>
+        </w:rPr>
+      </w:pPr>
+    </w:p>
+    <w:p>
+      <w:pPr>
+        <w:rPr>
+          <w:lang w:val="vi-VN"/>
+        </w:rPr>
+      </w:pPr>
+      <w:r>
+        <w:rPr>
+          <w:lang w:val="vi-VN"/>
+        </w:rPr>
+        <w:t xml:space="preserve">+ Course </w:t>
+      </w:r>
+    </w:p>
+    <w:p>
+      <w:pPr>
+        <w:rPr>
+          <w:lang w:val="vi-VN"/>
+        </w:rPr>
+      </w:pPr>
       <w:r>
         <w:rPr>
           <w:noProof/>
         </w:rPr>
         <w:drawing>
-          <wp:inline distT="0" distB="0" distL="0" distR="0" wp14:anchorId="7BF53279" wp14:editId="3369E2B5">
-            <wp:extent cx="5760720" cy="3474720"/>
+          <wp:inline distT="0" distB="0" distL="0" distR="0" wp14:anchorId="6375C269" wp14:editId="59288E58">
+            <wp:extent cx="5760720" cy="2802255"/>
             <wp:effectExtent l="0" t="0" r="0" b="0"/>
-            <wp:docPr id="4" name="Picture 4"/>
+            <wp:docPr id="9" name="Picture 9"/>
             <wp:cNvGraphicFramePr>
               <a:graphicFrameLocks xmlns:a="http://schemas.openxmlformats.org/drawingml/2006/main" noChangeAspect="1"/>
             </wp:cNvGraphicFramePr>
@@ -763,6 +782,350 @@
                   <pic:spPr>
                     <a:xfrm>
                       <a:off x="0" y="0"/>
+                      <a:ext cx="5760720" cy="2802255"/>
+                    </a:xfrm>
+                    <a:prstGeom prst="rect">
+                      <a:avLst/>
+                    </a:prstGeom>
+                  </pic:spPr>
+                </pic:pic>
+              </a:graphicData>
+            </a:graphic>
+          </wp:inline>
+        </w:drawing>
+      </w:r>
+    </w:p>
+    <w:p>
+      <w:pPr>
+        <w:rPr>
+          <w:lang w:val="vi-VN"/>
+        </w:rPr>
+      </w:pPr>
+      <w:r>
+        <w:rPr>
+          <w:noProof/>
+        </w:rPr>
+        <w:lastRenderedPageBreak/>
+        <w:drawing>
+          <wp:inline distT="0" distB="0" distL="0" distR="0" wp14:anchorId="425270A7" wp14:editId="3800E2BF">
+            <wp:extent cx="5760720" cy="4010660"/>
+            <wp:effectExtent l="0" t="0" r="0" b="8890"/>
+            <wp:docPr id="10" name="Picture 10"/>
+            <wp:cNvGraphicFramePr>
+              <a:graphicFrameLocks xmlns:a="http://schemas.openxmlformats.org/drawingml/2006/main" noChangeAspect="1"/>
+            </wp:cNvGraphicFramePr>
+            <a:graphic xmlns:a="http://schemas.openxmlformats.org/drawingml/2006/main">
+              <a:graphicData uri="http://schemas.openxmlformats.org/drawingml/2006/picture">
+                <pic:pic xmlns:pic="http://schemas.openxmlformats.org/drawingml/2006/picture">
+                  <pic:nvPicPr>
+                    <pic:cNvPr id="1" name=""/>
+                    <pic:cNvPicPr/>
+                  </pic:nvPicPr>
+                  <pic:blipFill>
+                    <a:blip r:embed="rId19"/>
+                    <a:stretch>
+                      <a:fillRect/>
+                    </a:stretch>
+                  </pic:blipFill>
+                  <pic:spPr>
+                    <a:xfrm>
+                      <a:off x="0" y="0"/>
+                      <a:ext cx="5760720" cy="4010660"/>
+                    </a:xfrm>
+                    <a:prstGeom prst="rect">
+                      <a:avLst/>
+                    </a:prstGeom>
+                  </pic:spPr>
+                </pic:pic>
+              </a:graphicData>
+            </a:graphic>
+          </wp:inline>
+        </w:drawing>
+      </w:r>
+    </w:p>
+    <w:p>
+      <w:pPr>
+        <w:rPr>
+          <w:lang w:val="vi-VN"/>
+        </w:rPr>
+      </w:pPr>
+      <w:r>
+        <w:rPr>
+          <w:noProof/>
+        </w:rPr>
+        <w:drawing>
+          <wp:inline distT="0" distB="0" distL="0" distR="0" wp14:anchorId="0468F686" wp14:editId="254A330B">
+            <wp:extent cx="5760720" cy="3337560"/>
+            <wp:effectExtent l="0" t="0" r="0" b="0"/>
+            <wp:docPr id="12" name="Picture 12"/>
+            <wp:cNvGraphicFramePr>
+              <a:graphicFrameLocks xmlns:a="http://schemas.openxmlformats.org/drawingml/2006/main" noChangeAspect="1"/>
+            </wp:cNvGraphicFramePr>
+            <a:graphic xmlns:a="http://schemas.openxmlformats.org/drawingml/2006/main">
+              <a:graphicData uri="http://schemas.openxmlformats.org/drawingml/2006/picture">
+                <pic:pic xmlns:pic="http://schemas.openxmlformats.org/drawingml/2006/picture">
+                  <pic:nvPicPr>
+                    <pic:cNvPr id="1" name=""/>
+                    <pic:cNvPicPr/>
+                  </pic:nvPicPr>
+                  <pic:blipFill>
+                    <a:blip r:embed="rId20"/>
+                    <a:stretch>
+                      <a:fillRect/>
+                    </a:stretch>
+                  </pic:blipFill>
+                  <pic:spPr>
+                    <a:xfrm>
+                      <a:off x="0" y="0"/>
+                      <a:ext cx="5760720" cy="3337560"/>
+                    </a:xfrm>
+                    <a:prstGeom prst="rect">
+                      <a:avLst/>
+                    </a:prstGeom>
+                  </pic:spPr>
+                </pic:pic>
+              </a:graphicData>
+            </a:graphic>
+          </wp:inline>
+        </w:drawing>
+      </w:r>
+    </w:p>
+    <w:p>
+      <w:pPr>
+        <w:rPr>
+          <w:lang w:val="vi-VN"/>
+        </w:rPr>
+      </w:pPr>
+    </w:p>
+    <w:p>
+      <w:pPr>
+        <w:rPr>
+          <w:lang w:val="vi-VN"/>
+        </w:rPr>
+      </w:pPr>
+    </w:p>
+    <w:p>
+      <w:pPr>
+        <w:rPr>
+          <w:lang w:val="vi-VN"/>
+        </w:rPr>
+      </w:pPr>
+    </w:p>
+    <w:p>
+      <w:pPr>
+        <w:rPr>
+          <w:lang w:val="vi-VN"/>
+        </w:rPr>
+      </w:pPr>
+    </w:p>
+    <w:p>
+      <w:pPr>
+        <w:rPr>
+          <w:lang w:val="vi-VN"/>
+        </w:rPr>
+      </w:pPr>
+    </w:p>
+    <w:p>
+      <w:pPr>
+        <w:rPr>
+          <w:lang w:val="vi-VN"/>
+        </w:rPr>
+      </w:pPr>
+    </w:p>
+    <w:p>
+      <w:r>
+        <w:t xml:space="preserve">+ Admin </w:t>
+      </w:r>
+    </w:p>
+    <w:p>
+      <w:r>
+        <w:t>+ Manager layout</w:t>
+      </w:r>
+    </w:p>
+    <w:p>
+      <w:pPr>
+        <w:pStyle w:val="ListParagraph"/>
+        <w:numPr>
+          <w:ilvl w:val="0"/>
+          <w:numId w:val="4"/>
+        </w:numPr>
+      </w:pPr>
+      <w:r>
+        <w:t xml:space="preserve">Phần  cơ chế hoạt động  </w:t>
+      </w:r>
+    </w:p>
+    <w:p>
+      <w:r>
+        <w:drawing>
+          <wp:inline distT="0" distB="0" distL="0" distR="0" wp14:anchorId="1479471A" wp14:editId="4F026389">
+            <wp:extent cx="4521200" cy="4112039"/>
+            <wp:effectExtent l="0" t="0" r="0" b="3175"/>
+            <wp:docPr id="19" name="Picture 19"/>
+            <wp:cNvGraphicFramePr>
+              <a:graphicFrameLocks xmlns:a="http://schemas.openxmlformats.org/drawingml/2006/main" noChangeAspect="1"/>
+            </wp:cNvGraphicFramePr>
+            <a:graphic xmlns:a="http://schemas.openxmlformats.org/drawingml/2006/main">
+              <a:graphicData uri="http://schemas.openxmlformats.org/drawingml/2006/picture">
+                <pic:pic xmlns:pic="http://schemas.openxmlformats.org/drawingml/2006/picture">
+                  <pic:nvPicPr>
+                    <pic:cNvPr id="1" name=""/>
+                    <pic:cNvPicPr/>
+                  </pic:nvPicPr>
+                  <pic:blipFill>
+                    <a:blip r:embed="rId21"/>
+                    <a:stretch>
+                      <a:fillRect/>
+                    </a:stretch>
+                  </pic:blipFill>
+                  <pic:spPr>
+                    <a:xfrm>
+                      <a:off x="0" y="0"/>
+                      <a:ext cx="4527116" cy="4117420"/>
+                    </a:xfrm>
+                    <a:prstGeom prst="rect">
+                      <a:avLst/>
+                    </a:prstGeom>
+                  </pic:spPr>
+                </pic:pic>
+              </a:graphicData>
+            </a:graphic>
+          </wp:inline>
+        </w:drawing>
+      </w:r>
+      <w:r>
+        <w:t xml:space="preserve"> </w:t>
+      </w:r>
+    </w:p>
+    <w:p>
+      <w:r>
+        <w:drawing>
+          <wp:inline distT="0" distB="0" distL="0" distR="0" wp14:anchorId="47BD671E" wp14:editId="0316748E">
+            <wp:extent cx="3829584" cy="3467584"/>
+            <wp:effectExtent l="0" t="0" r="0" b="0"/>
+            <wp:docPr id="20" name="Picture 20"/>
+            <wp:cNvGraphicFramePr>
+              <a:graphicFrameLocks xmlns:a="http://schemas.openxmlformats.org/drawingml/2006/main" noChangeAspect="1"/>
+            </wp:cNvGraphicFramePr>
+            <a:graphic xmlns:a="http://schemas.openxmlformats.org/drawingml/2006/main">
+              <a:graphicData uri="http://schemas.openxmlformats.org/drawingml/2006/picture">
+                <pic:pic xmlns:pic="http://schemas.openxmlformats.org/drawingml/2006/picture">
+                  <pic:nvPicPr>
+                    <pic:cNvPr id="1" name=""/>
+                    <pic:cNvPicPr/>
+                  </pic:nvPicPr>
+                  <pic:blipFill>
+                    <a:blip r:embed="rId22"/>
+                    <a:stretch>
+                      <a:fillRect/>
+                    </a:stretch>
+                  </pic:blipFill>
+                  <pic:spPr>
+                    <a:xfrm>
+                      <a:off x="0" y="0"/>
+                      <a:ext cx="3829584" cy="3467584"/>
+                    </a:xfrm>
+                    <a:prstGeom prst="rect">
+                      <a:avLst/>
+                    </a:prstGeom>
+                  </pic:spPr>
+                </pic:pic>
+              </a:graphicData>
+            </a:graphic>
+          </wp:inline>
+        </w:drawing>
+      </w:r>
+      <w:bookmarkStart w:id="0" w:name="_GoBack"/>
+      <w:bookmarkEnd w:id="0"/>
+    </w:p>
+    <w:p/>
+    <w:p/>
+    <w:p/>
+    <w:p/>
+    <w:p/>
+    <w:p>
+      <w:pPr>
+        <w:pStyle w:val="ListParagraph"/>
+        <w:numPr>
+          <w:ilvl w:val="0"/>
+          <w:numId w:val="1"/>
+        </w:numPr>
+      </w:pPr>
+      <w:r>
+        <w:t>Sử dụng scss</w:t>
+      </w:r>
+    </w:p>
+    <w:p>
+      <w:r>
+        <w:rPr>
+          <w:noProof/>
+        </w:rPr>
+        <w:drawing>
+          <wp:inline distT="0" distB="0" distL="0" distR="0" wp14:anchorId="1CB207AD" wp14:editId="38DB966F">
+            <wp:extent cx="5760720" cy="3783965"/>
+            <wp:effectExtent l="0" t="0" r="0" b="6985"/>
+            <wp:docPr id="3" name="Picture 3"/>
+            <wp:cNvGraphicFramePr>
+              <a:graphicFrameLocks xmlns:a="http://schemas.openxmlformats.org/drawingml/2006/main" noChangeAspect="1"/>
+            </wp:cNvGraphicFramePr>
+            <a:graphic xmlns:a="http://schemas.openxmlformats.org/drawingml/2006/main">
+              <a:graphicData uri="http://schemas.openxmlformats.org/drawingml/2006/picture">
+                <pic:pic xmlns:pic="http://schemas.openxmlformats.org/drawingml/2006/picture">
+                  <pic:nvPicPr>
+                    <pic:cNvPr id="1" name=""/>
+                    <pic:cNvPicPr/>
+                  </pic:nvPicPr>
+                  <pic:blipFill>
+                    <a:blip r:embed="rId23"/>
+                    <a:stretch>
+                      <a:fillRect/>
+                    </a:stretch>
+                  </pic:blipFill>
+                  <pic:spPr>
+                    <a:xfrm>
+                      <a:off x="0" y="0"/>
+                      <a:ext cx="5760720" cy="3783965"/>
+                    </a:xfrm>
+                    <a:prstGeom prst="rect">
+                      <a:avLst/>
+                    </a:prstGeom>
+                  </pic:spPr>
+                </pic:pic>
+              </a:graphicData>
+            </a:graphic>
+          </wp:inline>
+        </w:drawing>
+      </w:r>
+    </w:p>
+    <w:p>
+      <w:r>
+        <w:rPr>
+          <w:noProof/>
+        </w:rPr>
+        <w:lastRenderedPageBreak/>
+        <w:drawing>
+          <wp:inline distT="0" distB="0" distL="0" distR="0" wp14:anchorId="7BF53279" wp14:editId="3369E2B5">
+            <wp:extent cx="5760720" cy="3474720"/>
+            <wp:effectExtent l="0" t="0" r="0" b="0"/>
+            <wp:docPr id="4" name="Picture 4"/>
+            <wp:cNvGraphicFramePr>
+              <a:graphicFrameLocks xmlns:a="http://schemas.openxmlformats.org/drawingml/2006/main" noChangeAspect="1"/>
+            </wp:cNvGraphicFramePr>
+            <a:graphic xmlns:a="http://schemas.openxmlformats.org/drawingml/2006/main">
+              <a:graphicData uri="http://schemas.openxmlformats.org/drawingml/2006/picture">
+                <pic:pic xmlns:pic="http://schemas.openxmlformats.org/drawingml/2006/picture">
+                  <pic:nvPicPr>
+                    <pic:cNvPr id="1" name=""/>
+                    <pic:cNvPicPr/>
+                  </pic:nvPicPr>
+                  <pic:blipFill>
+                    <a:blip r:embed="rId24"/>
+                    <a:stretch>
+                      <a:fillRect/>
+                    </a:stretch>
+                  </pic:blipFill>
+                  <pic:spPr>
+                    <a:xfrm>
+                      <a:off x="0" y="0"/>
                       <a:ext cx="5760720" cy="3474720"/>
                     </a:xfrm>
                     <a:prstGeom prst="rect">
@@ -789,6 +1152,118 @@
 <file path=word/numbering.xml><?xml version="1.0" encoding="utf-8"?>
 <w:numbering xmlns:wpc="http://schemas.microsoft.com/office/word/2010/wordprocessingCanvas" xmlns:cx="http://schemas.microsoft.com/office/drawing/2014/chartex" xmlns:mc="http://schemas.openxmlformats.org/markup-compatibility/2006" xmlns:o="urn:schemas-microsoft-com:office:office" xmlns:r="http://schemas.openxmlformats.org/officeDocument/2006/relationships" xmlns:m="http://schemas.openxmlformats.org/officeDocument/2006/math" xmlns:v="urn:schemas-microsoft-com:vml" xmlns:wp14="http://schemas.microsoft.com/office/word/2010/wordprocessingDrawing" xmlns:wp="http://schemas.openxmlformats.org/drawingml/2006/wordprocessingDrawing" xmlns:w10="urn:schemas-microsoft-com:office:word" xmlns:w="http://schemas.openxmlformats.org/wordprocessingml/2006/main" xmlns:w14="http://schemas.microsoft.com/office/word/2010/wordml" xmlns:w15="http://schemas.microsoft.com/office/word/2012/wordml" xmlns:w16se="http://schemas.microsoft.com/office/word/2015/wordml/symex" xmlns:wpg="http://schemas.microsoft.com/office/word/2010/wordprocessingGroup" xmlns:wpi="http://schemas.microsoft.com/office/word/2010/wordprocessingInk" xmlns:wne="http://schemas.microsoft.com/office/word/2006/wordml" xmlns:wps="http://schemas.microsoft.com/office/word/2010/wordprocessingShape" mc:Ignorable="w14 w15 w16se wp14">
   <w:abstractNum w:abstractNumId="0" w15:restartNumberingAfterBreak="0">
+    <w:nsid w:val="4BCF7B88"/>
+    <w:multiLevelType w:val="hybridMultilevel"/>
+    <w:tmpl w:val="F83E20C4"/>
+    <w:lvl w:ilvl="0" w:tplc="359E6270">
+      <w:numFmt w:val="bullet"/>
+      <w:lvlText w:val="-"/>
+      <w:lvlJc w:val="left"/>
+      <w:pPr>
+        <w:ind w:left="720" w:hanging="360"/>
+      </w:pPr>
+      <w:rPr>
+        <w:rFonts w:ascii="Times New Roman" w:eastAsiaTheme="minorHAnsi" w:hAnsi="Times New Roman" w:cs="Times New Roman" w:hint="default"/>
+      </w:rPr>
+    </w:lvl>
+    <w:lvl w:ilvl="1" w:tplc="04090003" w:tentative="1">
+      <w:start w:val="1"/>
+      <w:numFmt w:val="bullet"/>
+      <w:lvlText w:val="o"/>
+      <w:lvlJc w:val="left"/>
+      <w:pPr>
+        <w:ind w:left="1440" w:hanging="360"/>
+      </w:pPr>
+      <w:rPr>
+        <w:rFonts w:ascii="Courier New" w:hAnsi="Courier New" w:cs="Courier New" w:hint="default"/>
+      </w:rPr>
+    </w:lvl>
+    <w:lvl w:ilvl="2" w:tplc="04090005" w:tentative="1">
+      <w:start w:val="1"/>
+      <w:numFmt w:val="bullet"/>
+      <w:lvlText w:val=""/>
+      <w:lvlJc w:val="left"/>
+      <w:pPr>
+        <w:ind w:left="2160" w:hanging="360"/>
+      </w:pPr>
+      <w:rPr>
+        <w:rFonts w:ascii="Wingdings" w:hAnsi="Wingdings" w:hint="default"/>
+      </w:rPr>
+    </w:lvl>
+    <w:lvl w:ilvl="3" w:tplc="04090001" w:tentative="1">
+      <w:start w:val="1"/>
+      <w:numFmt w:val="bullet"/>
+      <w:lvlText w:val=""/>
+      <w:lvlJc w:val="left"/>
+      <w:pPr>
+        <w:ind w:left="2880" w:hanging="360"/>
+      </w:pPr>
+      <w:rPr>
+        <w:rFonts w:ascii="Symbol" w:hAnsi="Symbol" w:hint="default"/>
+      </w:rPr>
+    </w:lvl>
+    <w:lvl w:ilvl="4" w:tplc="04090003" w:tentative="1">
+      <w:start w:val="1"/>
+      <w:numFmt w:val="bullet"/>
+      <w:lvlText w:val="o"/>
+      <w:lvlJc w:val="left"/>
+      <w:pPr>
+        <w:ind w:left="3600" w:hanging="360"/>
+      </w:pPr>
+      <w:rPr>
+        <w:rFonts w:ascii="Courier New" w:hAnsi="Courier New" w:cs="Courier New" w:hint="default"/>
+      </w:rPr>
+    </w:lvl>
+    <w:lvl w:ilvl="5" w:tplc="04090005" w:tentative="1">
+      <w:start w:val="1"/>
+      <w:numFmt w:val="bullet"/>
+      <w:lvlText w:val=""/>
+      <w:lvlJc w:val="left"/>
+      <w:pPr>
+        <w:ind w:left="4320" w:hanging="360"/>
+      </w:pPr>
+      <w:rPr>
+        <w:rFonts w:ascii="Wingdings" w:hAnsi="Wingdings" w:hint="default"/>
+      </w:rPr>
+    </w:lvl>
+    <w:lvl w:ilvl="6" w:tplc="04090001" w:tentative="1">
+      <w:start w:val="1"/>
+      <w:numFmt w:val="bullet"/>
+      <w:lvlText w:val=""/>
+      <w:lvlJc w:val="left"/>
+      <w:pPr>
+        <w:ind w:left="5040" w:hanging="360"/>
+      </w:pPr>
+      <w:rPr>
+        <w:rFonts w:ascii="Symbol" w:hAnsi="Symbol" w:hint="default"/>
+      </w:rPr>
+    </w:lvl>
+    <w:lvl w:ilvl="7" w:tplc="04090003" w:tentative="1">
+      <w:start w:val="1"/>
+      <w:numFmt w:val="bullet"/>
+      <w:lvlText w:val="o"/>
+      <w:lvlJc w:val="left"/>
+      <w:pPr>
+        <w:ind w:left="5760" w:hanging="360"/>
+      </w:pPr>
+      <w:rPr>
+        <w:rFonts w:ascii="Courier New" w:hAnsi="Courier New" w:cs="Courier New" w:hint="default"/>
+      </w:rPr>
+    </w:lvl>
+    <w:lvl w:ilvl="8" w:tplc="04090005" w:tentative="1">
+      <w:start w:val="1"/>
+      <w:numFmt w:val="bullet"/>
+      <w:lvlText w:val=""/>
+      <w:lvlJc w:val="left"/>
+      <w:pPr>
+        <w:ind w:left="6480" w:hanging="360"/>
+      </w:pPr>
+      <w:rPr>
+        <w:rFonts w:ascii="Wingdings" w:hAnsi="Wingdings" w:hint="default"/>
+      </w:rPr>
+    </w:lvl>
+  </w:abstractNum>
+  <w:abstractNum w:abstractNumId="1" w15:restartNumberingAfterBreak="0">
     <w:nsid w:val="538F4AFA"/>
     <w:multiLevelType w:val="hybridMultilevel"/>
     <w:tmpl w:val="C7EAEC36"/>
@@ -900,7 +1375,7 @@
       </w:rPr>
     </w:lvl>
   </w:abstractNum>
-  <w:abstractNum w:abstractNumId="1" w15:restartNumberingAfterBreak="0">
+  <w:abstractNum w:abstractNumId="2" w15:restartNumberingAfterBreak="0">
     <w:nsid w:val="6F19663B"/>
     <w:multiLevelType w:val="hybridMultilevel"/>
     <w:tmpl w:val="C2F858FE"/>
@@ -1012,7 +1487,7 @@
       </w:rPr>
     </w:lvl>
   </w:abstractNum>
-  <w:abstractNum w:abstractNumId="2" w15:restartNumberingAfterBreak="0">
+  <w:abstractNum w:abstractNumId="3" w15:restartNumberingAfterBreak="0">
     <w:nsid w:val="7BAB1D2F"/>
     <w:multiLevelType w:val="hybridMultilevel"/>
     <w:tmpl w:val="DF3C8D48"/>
@@ -1125,13 +1600,16 @@
     </w:lvl>
   </w:abstractNum>
   <w:num w:numId="1">
-    <w:abstractNumId w:val="0"/>
+    <w:abstractNumId w:val="1"/>
   </w:num>
   <w:num w:numId="2">
+    <w:abstractNumId w:val="3"/>
+  </w:num>
+  <w:num w:numId="3">
     <w:abstractNumId w:val="2"/>
   </w:num>
-  <w:num w:numId="3">
-    <w:abstractNumId w:val="1"/>
+  <w:num w:numId="4">
+    <w:abstractNumId w:val="0"/>
   </w:num>
 </w:numbering>
 </file>

</xml_diff>

<commit_message>
BE:Hoàn thiện luồng hoạt động chính API. Update db
</commit_message>
<xml_diff>
--- a/OLS-UI.docx
+++ b/OLS-UI.docx
@@ -42,6 +42,9 @@
     </w:p>
     <w:p>
       <w:r>
+        <w:rPr>
+          <w:noProof/>
+        </w:rPr>
         <w:drawing>
           <wp:inline distT="0" distB="0" distL="0" distR="0" wp14:anchorId="7F5FD9EF" wp14:editId="6F293AEB">
             <wp:extent cx="5760720" cy="4145280"/>
@@ -87,6 +90,9 @@
     </w:p>
     <w:p>
       <w:r>
+        <w:rPr>
+          <w:noProof/>
+        </w:rPr>
         <w:lastRenderedPageBreak/>
         <w:drawing>
           <wp:inline distT="0" distB="0" distL="0" distR="0" wp14:anchorId="3104279B" wp14:editId="1C3B0F26">
@@ -133,6 +139,9 @@
     </w:p>
     <w:p>
       <w:r>
+        <w:rPr>
+          <w:noProof/>
+        </w:rPr>
         <w:drawing>
           <wp:inline distT="0" distB="0" distL="0" distR="0" wp14:anchorId="019F58A9" wp14:editId="07EAB88D">
             <wp:extent cx="5760720" cy="3820160"/>
@@ -177,6 +186,9 @@
     </w:p>
     <w:p>
       <w:r>
+        <w:rPr>
+          <w:noProof/>
+        </w:rPr>
         <w:lastRenderedPageBreak/>
         <w:drawing>
           <wp:inline distT="0" distB="0" distL="0" distR="0" wp14:anchorId="72C47BFF" wp14:editId="4395D0A7">
@@ -849,13 +861,20 @@
           <w:lang w:val="vi-VN"/>
         </w:rPr>
       </w:pPr>
+    </w:p>
+    <w:p>
+      <w:pPr>
+        <w:rPr>
+          <w:lang w:val="vi-VN"/>
+        </w:rPr>
+      </w:pPr>
       <w:r>
         <w:rPr>
           <w:noProof/>
         </w:rPr>
         <w:drawing>
           <wp:inline distT="0" distB="0" distL="0" distR="0" wp14:anchorId="0468F686" wp14:editId="254A330B">
-            <wp:extent cx="5760720" cy="3337560"/>
+            <wp:extent cx="5734050" cy="3337560"/>
             <wp:effectExtent l="0" t="0" r="0" b="0"/>
             <wp:docPr id="12" name="Picture 12"/>
             <wp:cNvGraphicFramePr>
@@ -877,7 +896,7 @@
                   <pic:spPr>
                     <a:xfrm>
                       <a:off x="0" y="0"/>
-                      <a:ext cx="5760720" cy="3337560"/>
+                      <a:ext cx="5734050" cy="3337560"/>
                     </a:xfrm>
                     <a:prstGeom prst="rect">
                       <a:avLst/>
@@ -896,6 +915,8 @@
           <w:lang w:val="vi-VN"/>
         </w:rPr>
       </w:pPr>
+      <w:bookmarkStart w:id="0" w:name="_GoBack"/>
+      <w:bookmarkEnd w:id="0"/>
     </w:p>
     <w:p>
       <w:pPr>
@@ -956,6 +977,9 @@
     </w:p>
     <w:p>
       <w:r>
+        <w:rPr>
+          <w:noProof/>
+        </w:rPr>
         <w:drawing>
           <wp:inline distT="0" distB="0" distL="0" distR="0" wp14:anchorId="1479471A" wp14:editId="4F026389">
             <wp:extent cx="4521200" cy="4112039"/>
@@ -998,6 +1022,10 @@
     </w:p>
     <w:p>
       <w:r>
+        <w:rPr>
+          <w:noProof/>
+        </w:rPr>
+        <w:lastRenderedPageBreak/>
         <w:drawing>
           <wp:inline distT="0" distB="0" distL="0" distR="0" wp14:anchorId="47BD671E" wp14:editId="0316748E">
             <wp:extent cx="3829584" cy="3467584"/>
@@ -1034,8 +1062,6 @@
           </wp:inline>
         </w:drawing>
       </w:r>
-      <w:bookmarkStart w:id="0" w:name="_GoBack"/>
-      <w:bookmarkEnd w:id="0"/>
     </w:p>
     <w:p/>
     <w:p/>
@@ -1059,6 +1085,7 @@
         <w:rPr>
           <w:noProof/>
         </w:rPr>
+        <w:lastRenderedPageBreak/>
         <w:drawing>
           <wp:inline distT="0" distB="0" distL="0" distR="0" wp14:anchorId="1CB207AD" wp14:editId="38DB966F">
             <wp:extent cx="5760720" cy="3783965"/>
@@ -1101,7 +1128,6 @@
         <w:rPr>
           <w:noProof/>
         </w:rPr>
-        <w:lastRenderedPageBreak/>
         <w:drawing>
           <wp:inline distT="0" distB="0" distL="0" distR="0" wp14:anchorId="7BF53279" wp14:editId="3369E2B5">
             <wp:extent cx="5760720" cy="3474720"/>

</xml_diff>